<commit_message>
cambios en carpeta entornos y programacion
</commit_message>
<xml_diff>
--- a/ENTORNOS AD_3/Anabella.docx
+++ b/ENTORNOS AD_3/Anabella.docx
@@ -52,6 +52,18 @@
         <w:spacing w:after="0" w:line="240" w:lineRule="auto"/>
         <w:jc w:val="both"/>
         <w:rPr>
+          <w:rFonts w:ascii="Arial" w:eastAsia="Times New Roman" w:hAnsi="Arial" w:cs="Arial"/>
+          <w:color w:val="000000"/>
+          <w:lang w:eastAsia="es-AR"/>
+        </w:rPr>
+      </w:pPr>
+    </w:p>
+    <w:p>
+      <w:pPr>
+        <w:shd w:val="clear" w:color="auto" w:fill="FFFFFF"/>
+        <w:spacing w:after="0" w:line="240" w:lineRule="auto"/>
+        <w:jc w:val="both"/>
+        <w:rPr>
           <w:rFonts w:ascii="Times New Roman" w:eastAsia="Times New Roman" w:hAnsi="Times New Roman" w:cs="Times New Roman"/>
           <w:sz w:val="24"/>
           <w:szCs w:val="24"/>
@@ -100,61 +112,44 @@
       <w:pPr>
         <w:spacing w:after="0" w:line="240" w:lineRule="auto"/>
         <w:rPr>
-          <w:rFonts w:ascii="Times New Roman" w:eastAsia="Times New Roman" w:hAnsi="Times New Roman" w:cs="Times New Roman"/>
-          <w:sz w:val="24"/>
-          <w:szCs w:val="24"/>
-          <w:lang w:eastAsia="es-AR"/>
-        </w:rPr>
-      </w:pPr>
-      <w:r>
-        <w:rPr>
           <w:rFonts w:ascii="Arial" w:eastAsia="Times New Roman" w:hAnsi="Arial" w:cs="Arial"/>
           <w:b/>
           <w:bCs/>
+          <w:lang w:eastAsia="es-AR"/>
+        </w:rPr>
+      </w:pPr>
+      <w:r>
+        <w:rPr>
+          <w:rFonts w:ascii="Arial" w:eastAsia="Times New Roman" w:hAnsi="Arial" w:cs="Arial"/>
+          <w:b/>
+          <w:bCs/>
+          <w:lang w:eastAsia="es-AR"/>
+        </w:rPr>
+        <w:t>Diagramas Anabella Aceto</w:t>
+      </w:r>
+    </w:p>
+    <w:p>
+      <w:pPr>
+        <w:spacing w:after="0" w:line="240" w:lineRule="auto"/>
+        <w:rPr>
+          <w:rFonts w:ascii="Times New Roman" w:eastAsia="Times New Roman" w:hAnsi="Times New Roman" w:cs="Times New Roman"/>
+          <w:i/>
+          <w:iCs/>
+          <w:sz w:val="24"/>
+          <w:szCs w:val="24"/>
+          <w:lang w:eastAsia="es-AR"/>
+        </w:rPr>
+      </w:pPr>
+      <w:r>
+        <w:rPr>
+          <w:rFonts w:ascii="Arial" w:eastAsia="Times New Roman" w:hAnsi="Arial" w:cs="Arial"/>
+          <w:i/>
+          <w:iCs/>
           <w:color w:val="000000"/>
           <w:shd w:val="clear" w:color="auto" w:fill="FFFFFF"/>
           <w:lang w:eastAsia="es-AR"/>
         </w:rPr>
         <w:t>Requerimiento 1</w:t>
-      </w:r>
-    </w:p>
-    <w:p>
-      <w:pPr>
-        <w:spacing w:after="0" w:line="240" w:lineRule="auto"/>
-        <w:jc w:val="both"/>
-        <w:rPr>
-          <w:rFonts w:ascii="Times New Roman" w:eastAsia="Times New Roman" w:hAnsi="Times New Roman" w:cs="Times New Roman"/>
-          <w:sz w:val="24"/>
-          <w:szCs w:val="24"/>
-          <w:lang w:eastAsia="es-AR"/>
-        </w:rPr>
-      </w:pPr>
-      <w:r>
-        <w:rPr>
-          <w:rFonts w:ascii="Arial" w:eastAsia="Times New Roman" w:hAnsi="Arial" w:cs="Arial"/>
-          <w:color w:val="000000"/>
-          <w:shd w:val="clear" w:color="auto" w:fill="FFFFFF"/>
-          <w:lang w:eastAsia="es-AR"/>
-        </w:rPr>
-        <w:t>Para este requerimiento, he diseñado el diagrama de casos de uso que se muestra a continuación. En este se muestra que los casos de uso que tiene asignados el propietario son dar de alta al cliente, dar de baja al cliente y hacer modificaciones. Las tr</w:t>
-      </w:r>
-      <w:r>
-        <w:rPr>
-          <w:rFonts w:ascii="Arial" w:eastAsia="Times New Roman" w:hAnsi="Arial" w:cs="Arial"/>
-          <w:color w:val="000000"/>
-          <w:shd w:val="clear" w:color="auto" w:fill="FFFFFF"/>
-          <w:lang w:eastAsia="es-AR"/>
-        </w:rPr>
-        <w:t>e</w:t>
-      </w:r>
-      <w:r>
-        <w:rPr>
-          <w:rFonts w:ascii="Arial" w:eastAsia="Times New Roman" w:hAnsi="Arial" w:cs="Arial"/>
-          <w:color w:val="000000"/>
-          <w:shd w:val="clear" w:color="auto" w:fill="FFFFFF"/>
-          <w:lang w:eastAsia="es-AR"/>
-        </w:rPr>
-        <w:t>s primeras funcionalidades implican la generación de informes, mientras que, la cuarta, puede implicar o no la generación del informe.</w:t>
       </w:r>
     </w:p>
     <w:p>
@@ -177,10 +172,10 @@
           <w:lang w:eastAsia="es-AR"/>
         </w:rPr>
         <w:drawing>
-          <wp:inline distT="0" distB="0" distL="0" distR="0" wp14:anchorId="059ACC7F" wp14:editId="1EA3D12C">
-            <wp:extent cx="5362575" cy="2577718"/>
-            <wp:effectExtent l="0" t="0" r="0" b="0"/>
-            <wp:docPr id="2" name="Imagen 2" descr="Interfaz de usuario gráfica&#10;&#10;Descripción generada automáticamente"/>
+          <wp:inline distT="0" distB="0" distL="0" distR="0" wp14:anchorId="4DB52F92" wp14:editId="23453D1E">
+            <wp:extent cx="5407660" cy="2371725"/>
+            <wp:effectExtent l="0" t="0" r="2540" b="9525"/>
+            <wp:docPr id="2" name="Imagen 2"/>
             <wp:cNvGraphicFramePr>
               <a:graphicFrameLocks xmlns:a="http://schemas.openxmlformats.org/drawingml/2006/main" noChangeAspect="1"/>
             </wp:cNvGraphicFramePr>
@@ -188,7 +183,7 @@
               <a:graphicData uri="http://schemas.openxmlformats.org/drawingml/2006/picture">
                 <pic:pic xmlns:pic="http://schemas.openxmlformats.org/drawingml/2006/picture">
                   <pic:nvPicPr>
-                    <pic:cNvPr id="2" name="Imagen 2" descr="Interfaz de usuario gráfica&#10;&#10;Descripción generada automáticamente"/>
+                    <pic:cNvPr id="0" name="Picture 1"/>
                     <pic:cNvPicPr>
                       <a:picLocks noChangeAspect="1" noChangeArrowheads="1"/>
                     </pic:cNvPicPr>
@@ -201,13 +196,13 @@
                         </a:ext>
                       </a:extLst>
                     </a:blip>
-                    <a:srcRect l="19580" t="45047" r="39322" b="19916"/>
+                    <a:srcRect l="19579" t="46298" r="39852" b="22145"/>
                     <a:stretch/>
                   </pic:blipFill>
                   <pic:spPr bwMode="auto">
                     <a:xfrm>
                       <a:off x="0" y="0"/>
-                      <a:ext cx="5396037" cy="2593803"/>
+                      <a:ext cx="5419305" cy="2376832"/>
                     </a:xfrm>
                     <a:prstGeom prst="rect">
                       <a:avLst/>
@@ -253,139 +248,13 @@
       </w:pPr>
       <w:r>
         <w:rPr>
-          <w:rFonts w:ascii="Arial" w:eastAsia="Times New Roman" w:hAnsi="Arial" w:cs="Arial"/>
-          <w:color w:val="000000"/>
-          <w:lang w:eastAsia="es-AR"/>
-        </w:rPr>
-        <w:t>En este segundo diagrama, he utilizado el diagrama de clases.</w:t>
-      </w:r>
-    </w:p>
-    <w:p>
-      <w:pPr>
-        <w:spacing w:after="0" w:line="240" w:lineRule="auto"/>
-        <w:jc w:val="both"/>
-        <w:rPr>
-          <w:rFonts w:ascii="Times New Roman" w:eastAsia="Times New Roman" w:hAnsi="Times New Roman" w:cs="Times New Roman"/>
-          <w:sz w:val="24"/>
-          <w:szCs w:val="24"/>
-          <w:lang w:eastAsia="es-AR"/>
-        </w:rPr>
-      </w:pPr>
-    </w:p>
-    <w:p>
-      <w:pPr>
-        <w:rPr>
-          <w:b/>
-          <w:bCs/>
-        </w:rPr>
-      </w:pPr>
-    </w:p>
-    <w:p>
-      <w:pPr>
-        <w:rPr>
-          <w:rFonts w:ascii="Arial" w:hAnsi="Arial" w:cs="Arial"/>
-          <w:b/>
-          <w:bCs/>
-        </w:rPr>
-      </w:pPr>
-      <w:r>
-        <w:rPr>
-          <w:rFonts w:ascii="Arial" w:hAnsi="Arial" w:cs="Arial"/>
-          <w:b/>
-          <w:bCs/>
-        </w:rPr>
-        <w:t>Requerimiento 2</w:t>
-      </w:r>
-    </w:p>
-    <w:p>
-      <w:pPr>
-        <w:jc w:val="both"/>
-        <w:rPr>
-          <w:rFonts w:ascii="Arial" w:hAnsi="Arial" w:cs="Arial"/>
           <w:noProof/>
         </w:rPr>
-      </w:pPr>
-      <w:r>
-        <w:rPr>
-          <w:rFonts w:ascii="Arial" w:hAnsi="Arial" w:cs="Arial"/>
-        </w:rPr>
-        <w:t>En</w:t>
-      </w:r>
-      <w:r>
-        <w:rPr>
-          <w:rFonts w:ascii="Arial" w:hAnsi="Arial" w:cs="Arial"/>
-          <w:noProof/>
-        </w:rPr>
-        <w:t xml:space="preserve"> el diagrama de casos de suo que se muestra a continuación, se advierte que en el juego existen dos jugadores en el cual un jugador controla los ángeles y, el otro, los demonios.  Ambos jugadores deben obtener almas de los humanos. </w:t>
-      </w:r>
-      <w:r>
-        <w:rPr>
-          <w:rFonts w:ascii="Arial" w:hAnsi="Arial" w:cs="Arial"/>
-          <w:noProof/>
-        </w:rPr>
-        <w:t>Todas las almas de</w:t>
-      </w:r>
-      <w:r>
-        <w:rPr>
-          <w:rFonts w:ascii="Arial" w:hAnsi="Arial" w:cs="Arial"/>
-          <w:noProof/>
-        </w:rPr>
-        <w:t>ben</w:t>
-      </w:r>
-      <w:r>
-        <w:rPr>
-          <w:rFonts w:ascii="Arial" w:hAnsi="Arial" w:cs="Arial"/>
-          <w:noProof/>
-        </w:rPr>
-        <w:t xml:space="preserve"> someterse a una prueba de voluntad. </w:t>
-      </w:r>
-      <w:r>
-        <w:rPr>
-          <w:rFonts w:ascii="Arial" w:hAnsi="Arial" w:cs="Arial"/>
-          <w:noProof/>
-        </w:rPr>
-        <w:t xml:space="preserve">Si las almas fueron obtendas por los ángeles, estas deben (include) someterse a prueba de fe minetras que, si las obtuvieron los demonios, deben (include) someterse a tentación. </w:t>
-      </w:r>
-      <w:r>
-        <w:rPr>
-          <w:rFonts w:ascii="Arial" w:hAnsi="Arial" w:cs="Arial"/>
-          <w:noProof/>
-        </w:rPr>
-        <w:t>Las almas pueden</w:t>
-      </w:r>
-      <w:r>
-        <w:rPr>
-          <w:rFonts w:ascii="Arial" w:hAnsi="Arial" w:cs="Arial"/>
-          <w:noProof/>
-        </w:rPr>
-        <w:t>(extends)</w:t>
-      </w:r>
-      <w:r>
-        <w:rPr>
-          <w:rFonts w:ascii="Arial" w:hAnsi="Arial" w:cs="Arial"/>
-          <w:noProof/>
-        </w:rPr>
-        <w:t xml:space="preserve"> </w:t>
-      </w:r>
-      <w:r>
-        <w:rPr>
-          <w:rFonts w:ascii="Arial" w:hAnsi="Arial" w:cs="Arial"/>
-          <w:noProof/>
-        </w:rPr>
-        <w:t>aumentar su virtud o su condena.</w:t>
-      </w:r>
-    </w:p>
-    <w:p>
-      <w:r>
-        <w:rPr>
-          <w:noProof/>
-        </w:rPr>
-        <w:lastRenderedPageBreak/>
         <w:drawing>
-          <wp:inline distT="0" distB="0" distL="0" distR="0" wp14:anchorId="3FA0ED91" wp14:editId="5CF7CEF2">
-            <wp:extent cx="5429250" cy="3447471"/>
-            <wp:effectExtent l="0" t="0" r="0" b="635"/>
-            <wp:docPr id="4" name="Imagen 4" descr="Diagrama&#10;&#10;Descripción generada automáticamente"/>
+          <wp:inline distT="0" distB="0" distL="0" distR="0" wp14:anchorId="31D3E317" wp14:editId="57EE86B7">
+            <wp:extent cx="5331759" cy="2324100"/>
+            <wp:effectExtent l="0" t="0" r="2540" b="0"/>
+            <wp:docPr id="1" name="Imagen 1"/>
             <wp:cNvGraphicFramePr>
               <a:graphicFrameLocks xmlns:a="http://schemas.openxmlformats.org/drawingml/2006/main" noChangeAspect="1"/>
             </wp:cNvGraphicFramePr>
@@ -393,18 +262,18 @@
               <a:graphicData uri="http://schemas.openxmlformats.org/drawingml/2006/picture">
                 <pic:pic xmlns:pic="http://schemas.openxmlformats.org/drawingml/2006/picture">
                   <pic:nvPicPr>
-                    <pic:cNvPr id="4" name="Imagen 4" descr="Diagrama&#10;&#10;Descripción generada automáticamente"/>
+                    <pic:cNvPr id="1" name=""/>
                     <pic:cNvPicPr/>
                   </pic:nvPicPr>
                   <pic:blipFill rotWithShape="1">
                     <a:blip r:embed="rId7"/>
-                    <a:srcRect l="20814" t="34198" r="32796" b="13407"/>
+                    <a:srcRect l="23106" t="29805" r="21860" b="27526"/>
                     <a:stretch/>
                   </pic:blipFill>
                   <pic:spPr bwMode="auto">
                     <a:xfrm>
                       <a:off x="0" y="0"/>
-                      <a:ext cx="5443662" cy="3456622"/>
+                      <a:ext cx="5341030" cy="2328141"/>
                     </a:xfrm>
                     <a:prstGeom prst="rect">
                       <a:avLst/>
@@ -425,8 +294,341 @@
         </w:drawing>
       </w:r>
     </w:p>
+    <w:p>
+      <w:pPr>
+        <w:spacing w:after="0" w:line="240" w:lineRule="auto"/>
+        <w:jc w:val="both"/>
+        <w:rPr>
+          <w:rFonts w:ascii="Times New Roman" w:eastAsia="Times New Roman" w:hAnsi="Times New Roman" w:cs="Times New Roman"/>
+          <w:sz w:val="24"/>
+          <w:szCs w:val="24"/>
+          <w:lang w:eastAsia="es-AR"/>
+        </w:rPr>
+      </w:pPr>
+    </w:p>
+    <w:p>
+      <w:pPr>
+        <w:spacing w:after="0" w:line="240" w:lineRule="auto"/>
+        <w:jc w:val="both"/>
+        <w:rPr>
+          <w:rFonts w:ascii="Times New Roman" w:eastAsia="Times New Roman" w:hAnsi="Times New Roman" w:cs="Times New Roman"/>
+          <w:sz w:val="24"/>
+          <w:szCs w:val="24"/>
+          <w:lang w:eastAsia="es-AR"/>
+        </w:rPr>
+      </w:pPr>
+    </w:p>
+    <w:p>
+      <w:pPr>
+        <w:spacing w:after="0" w:line="240" w:lineRule="auto"/>
+        <w:jc w:val="both"/>
+        <w:rPr>
+          <w:rFonts w:ascii="Times New Roman" w:eastAsia="Times New Roman" w:hAnsi="Times New Roman" w:cs="Times New Roman"/>
+          <w:sz w:val="24"/>
+          <w:szCs w:val="24"/>
+          <w:lang w:eastAsia="es-AR"/>
+        </w:rPr>
+      </w:pPr>
+    </w:p>
+    <w:p>
+      <w:pPr>
+        <w:spacing w:after="0" w:line="240" w:lineRule="auto"/>
+        <w:jc w:val="both"/>
+        <w:rPr>
+          <w:rFonts w:ascii="Times New Roman" w:eastAsia="Times New Roman" w:hAnsi="Times New Roman" w:cs="Times New Roman"/>
+          <w:sz w:val="24"/>
+          <w:szCs w:val="24"/>
+          <w:lang w:eastAsia="es-AR"/>
+        </w:rPr>
+      </w:pPr>
+    </w:p>
+    <w:p>
+      <w:pPr>
+        <w:spacing w:after="0" w:line="240" w:lineRule="auto"/>
+        <w:jc w:val="both"/>
+        <w:rPr>
+          <w:rFonts w:ascii="Times New Roman" w:eastAsia="Times New Roman" w:hAnsi="Times New Roman" w:cs="Times New Roman"/>
+          <w:sz w:val="24"/>
+          <w:szCs w:val="24"/>
+          <w:lang w:eastAsia="es-AR"/>
+        </w:rPr>
+      </w:pPr>
+    </w:p>
+    <w:p>
+      <w:pPr>
+        <w:spacing w:after="0" w:line="240" w:lineRule="auto"/>
+        <w:jc w:val="both"/>
+        <w:rPr>
+          <w:rFonts w:ascii="Times New Roman" w:eastAsia="Times New Roman" w:hAnsi="Times New Roman" w:cs="Times New Roman"/>
+          <w:sz w:val="24"/>
+          <w:szCs w:val="24"/>
+          <w:lang w:eastAsia="es-AR"/>
+        </w:rPr>
+      </w:pPr>
+    </w:p>
+    <w:p>
+      <w:pPr>
+        <w:spacing w:after="0" w:line="240" w:lineRule="auto"/>
+        <w:jc w:val="both"/>
+        <w:rPr>
+          <w:rFonts w:ascii="Times New Roman" w:eastAsia="Times New Roman" w:hAnsi="Times New Roman" w:cs="Times New Roman"/>
+          <w:sz w:val="24"/>
+          <w:szCs w:val="24"/>
+          <w:lang w:eastAsia="es-AR"/>
+        </w:rPr>
+      </w:pPr>
+    </w:p>
+    <w:p>
+      <w:pPr>
+        <w:spacing w:after="0" w:line="240" w:lineRule="auto"/>
+        <w:jc w:val="both"/>
+        <w:rPr>
+          <w:rFonts w:ascii="Times New Roman" w:eastAsia="Times New Roman" w:hAnsi="Times New Roman" w:cs="Times New Roman"/>
+          <w:sz w:val="24"/>
+          <w:szCs w:val="24"/>
+          <w:lang w:eastAsia="es-AR"/>
+        </w:rPr>
+      </w:pPr>
+    </w:p>
+    <w:p>
+      <w:pPr>
+        <w:spacing w:after="0" w:line="240" w:lineRule="auto"/>
+        <w:jc w:val="both"/>
+        <w:rPr>
+          <w:rFonts w:ascii="Times New Roman" w:eastAsia="Times New Roman" w:hAnsi="Times New Roman" w:cs="Times New Roman"/>
+          <w:sz w:val="24"/>
+          <w:szCs w:val="24"/>
+          <w:lang w:eastAsia="es-AR"/>
+        </w:rPr>
+      </w:pPr>
+    </w:p>
+    <w:p>
+      <w:pPr>
+        <w:spacing w:after="0" w:line="240" w:lineRule="auto"/>
+        <w:jc w:val="both"/>
+        <w:rPr>
+          <w:rFonts w:ascii="Times New Roman" w:eastAsia="Times New Roman" w:hAnsi="Times New Roman" w:cs="Times New Roman"/>
+          <w:sz w:val="24"/>
+          <w:szCs w:val="24"/>
+          <w:lang w:eastAsia="es-AR"/>
+        </w:rPr>
+      </w:pPr>
+    </w:p>
+    <w:p>
+      <w:pPr>
+        <w:spacing w:after="0" w:line="240" w:lineRule="auto"/>
+        <w:jc w:val="both"/>
+        <w:rPr>
+          <w:rFonts w:ascii="Times New Roman" w:eastAsia="Times New Roman" w:hAnsi="Times New Roman" w:cs="Times New Roman"/>
+          <w:sz w:val="24"/>
+          <w:szCs w:val="24"/>
+          <w:lang w:eastAsia="es-AR"/>
+        </w:rPr>
+      </w:pPr>
+    </w:p>
+    <w:p>
+      <w:pPr>
+        <w:spacing w:after="0" w:line="240" w:lineRule="auto"/>
+        <w:jc w:val="both"/>
+        <w:rPr>
+          <w:rFonts w:ascii="Arial" w:eastAsia="Times New Roman" w:hAnsi="Arial" w:cs="Arial"/>
+          <w:i/>
+          <w:iCs/>
+          <w:lang w:eastAsia="es-AR"/>
+        </w:rPr>
+      </w:pPr>
+      <w:r>
+        <w:rPr>
+          <w:rFonts w:ascii="Arial" w:eastAsia="Times New Roman" w:hAnsi="Arial" w:cs="Arial"/>
+          <w:i/>
+          <w:iCs/>
+          <w:lang w:eastAsia="es-AR"/>
+        </w:rPr>
+        <w:lastRenderedPageBreak/>
+        <w:t>Requerimiento 2</w:t>
+      </w:r>
+    </w:p>
+    <w:p>
+      <w:pPr>
+        <w:spacing w:after="0" w:line="240" w:lineRule="auto"/>
+        <w:jc w:val="both"/>
+        <w:rPr>
+          <w:rFonts w:ascii="Times New Roman" w:eastAsia="Times New Roman" w:hAnsi="Times New Roman" w:cs="Times New Roman"/>
+          <w:sz w:val="24"/>
+          <w:szCs w:val="24"/>
+          <w:lang w:eastAsia="es-AR"/>
+        </w:rPr>
+      </w:pPr>
+    </w:p>
+    <w:p>
+      <w:pPr>
+        <w:spacing w:after="0" w:line="240" w:lineRule="auto"/>
+        <w:jc w:val="both"/>
+        <w:rPr>
+          <w:rFonts w:ascii="Times New Roman" w:eastAsia="Times New Roman" w:hAnsi="Times New Roman" w:cs="Times New Roman"/>
+          <w:sz w:val="24"/>
+          <w:szCs w:val="24"/>
+          <w:lang w:eastAsia="es-AR"/>
+        </w:rPr>
+      </w:pPr>
+      <w:r>
+        <w:rPr>
+          <w:rFonts w:ascii="Arial" w:hAnsi="Arial" w:cs="Arial"/>
+          <w:noProof/>
+          <w:color w:val="000000"/>
+          <w:bdr w:val="none" w:sz="0" w:space="0" w:color="auto" w:frame="1"/>
+        </w:rPr>
+        <w:drawing>
+          <wp:inline distT="0" distB="0" distL="0" distR="0" wp14:anchorId="462BDF33" wp14:editId="5812D46D">
+            <wp:extent cx="5528281" cy="2514600"/>
+            <wp:effectExtent l="0" t="0" r="0" b="0"/>
+            <wp:docPr id="5" name="Imagen 5" descr="Diagrama&#10;&#10;Descripción generada automáticamente"/>
+            <wp:cNvGraphicFramePr>
+              <a:graphicFrameLocks xmlns:a="http://schemas.openxmlformats.org/drawingml/2006/main" noChangeAspect="1"/>
+            </wp:cNvGraphicFramePr>
+            <a:graphic xmlns:a="http://schemas.openxmlformats.org/drawingml/2006/main">
+              <a:graphicData uri="http://schemas.openxmlformats.org/drawingml/2006/picture">
+                <pic:pic xmlns:pic="http://schemas.openxmlformats.org/drawingml/2006/picture">
+                  <pic:nvPicPr>
+                    <pic:cNvPr id="5" name="Imagen 5" descr="Diagrama&#10;&#10;Descripción generada automáticamente"/>
+                    <pic:cNvPicPr>
+                      <a:picLocks noChangeAspect="1" noChangeArrowheads="1"/>
+                    </pic:cNvPicPr>
+                  </pic:nvPicPr>
+                  <pic:blipFill rotWithShape="1">
+                    <a:blip r:embed="rId8">
+                      <a:extLst>
+                        <a:ext uri="{28A0092B-C50C-407E-A947-70E740481C1C}">
+                          <a14:useLocalDpi xmlns:a14="http://schemas.microsoft.com/office/drawing/2010/main" val="0"/>
+                        </a:ext>
+                      </a:extLst>
+                    </a:blip>
+                    <a:srcRect l="21872" t="31283" r="27328" b="27737"/>
+                    <a:stretch/>
+                  </pic:blipFill>
+                  <pic:spPr bwMode="auto">
+                    <a:xfrm>
+                      <a:off x="0" y="0"/>
+                      <a:ext cx="5538310" cy="2519162"/>
+                    </a:xfrm>
+                    <a:prstGeom prst="rect">
+                      <a:avLst/>
+                    </a:prstGeom>
+                    <a:noFill/>
+                    <a:ln>
+                      <a:noFill/>
+                    </a:ln>
+                    <a:extLst>
+                      <a:ext uri="{53640926-AAD7-44D8-BBD7-CCE9431645EC}">
+                        <a14:shadowObscured xmlns:a14="http://schemas.microsoft.com/office/drawing/2010/main"/>
+                      </a:ext>
+                    </a:extLst>
+                  </pic:spPr>
+                </pic:pic>
+              </a:graphicData>
+            </a:graphic>
+          </wp:inline>
+        </w:drawing>
+      </w:r>
+    </w:p>
+    <w:p>
+      <w:pPr>
+        <w:spacing w:after="0" w:line="240" w:lineRule="auto"/>
+        <w:jc w:val="both"/>
+        <w:rPr>
+          <w:rFonts w:ascii="Times New Roman" w:eastAsia="Times New Roman" w:hAnsi="Times New Roman" w:cs="Times New Roman"/>
+          <w:sz w:val="24"/>
+          <w:szCs w:val="24"/>
+          <w:lang w:eastAsia="es-AR"/>
+        </w:rPr>
+      </w:pPr>
+    </w:p>
+    <w:p>
+      <w:pPr>
+        <w:spacing w:after="0" w:line="240" w:lineRule="auto"/>
+        <w:jc w:val="both"/>
+        <w:rPr>
+          <w:rFonts w:ascii="Times New Roman" w:eastAsia="Times New Roman" w:hAnsi="Times New Roman" w:cs="Times New Roman"/>
+          <w:sz w:val="24"/>
+          <w:szCs w:val="24"/>
+          <w:lang w:eastAsia="es-AR"/>
+        </w:rPr>
+      </w:pPr>
+      <w:r>
+        <w:rPr>
+          <w:noProof/>
+        </w:rPr>
+        <w:drawing>
+          <wp:inline distT="0" distB="0" distL="0" distR="0" wp14:anchorId="75435B86" wp14:editId="68CD30D8">
+            <wp:extent cx="5238750" cy="3713290"/>
+            <wp:effectExtent l="0" t="0" r="0" b="1905"/>
+            <wp:docPr id="4" name="Imagen 4" descr="Interfaz de usuario gráfica&#10;&#10;Descripción generada automáticamente"/>
+            <wp:cNvGraphicFramePr>
+              <a:graphicFrameLocks xmlns:a="http://schemas.openxmlformats.org/drawingml/2006/main" noChangeAspect="1"/>
+            </wp:cNvGraphicFramePr>
+            <a:graphic xmlns:a="http://schemas.openxmlformats.org/drawingml/2006/main">
+              <a:graphicData uri="http://schemas.openxmlformats.org/drawingml/2006/picture">
+                <pic:pic xmlns:pic="http://schemas.openxmlformats.org/drawingml/2006/picture">
+                  <pic:nvPicPr>
+                    <pic:cNvPr id="4" name="Imagen 4" descr="Interfaz de usuario gráfica&#10;&#10;Descripción generada automáticamente"/>
+                    <pic:cNvPicPr/>
+                  </pic:nvPicPr>
+                  <pic:blipFill rotWithShape="1">
+                    <a:blip r:embed="rId9"/>
+                    <a:srcRect l="19226" t="27610" r="34737" b="14348"/>
+                    <a:stretch/>
+                  </pic:blipFill>
+                  <pic:spPr bwMode="auto">
+                    <a:xfrm>
+                      <a:off x="0" y="0"/>
+                      <a:ext cx="5250846" cy="3721864"/>
+                    </a:xfrm>
+                    <a:prstGeom prst="rect">
+                      <a:avLst/>
+                    </a:prstGeom>
+                    <a:ln>
+                      <a:noFill/>
+                    </a:ln>
+                    <a:extLst>
+                      <a:ext uri="{53640926-AAD7-44D8-BBD7-CCE9431645EC}">
+                        <a14:shadowObscured xmlns:a14="http://schemas.microsoft.com/office/drawing/2010/main"/>
+                      </a:ext>
+                    </a:extLst>
+                  </pic:spPr>
+                </pic:pic>
+              </a:graphicData>
+            </a:graphic>
+          </wp:inline>
+        </w:drawing>
+      </w:r>
+    </w:p>
+    <w:p>
+      <w:pPr>
+        <w:spacing w:after="0" w:line="240" w:lineRule="auto"/>
+        <w:jc w:val="both"/>
+        <w:rPr>
+          <w:rFonts w:ascii="Times New Roman" w:eastAsia="Times New Roman" w:hAnsi="Times New Roman" w:cs="Times New Roman"/>
+          <w:sz w:val="24"/>
+          <w:szCs w:val="24"/>
+          <w:lang w:eastAsia="es-AR"/>
+        </w:rPr>
+      </w:pPr>
+    </w:p>
+    <w:p>
+      <w:pPr>
+        <w:spacing w:after="0" w:line="240" w:lineRule="auto"/>
+        <w:jc w:val="both"/>
+        <w:rPr>
+          <w:rFonts w:ascii="Times New Roman" w:eastAsia="Times New Roman" w:hAnsi="Times New Roman" w:cs="Times New Roman"/>
+          <w:sz w:val="24"/>
+          <w:szCs w:val="24"/>
+          <w:lang w:eastAsia="es-AR"/>
+        </w:rPr>
+      </w:pPr>
+    </w:p>
+    <w:p/>
     <w:sectPr>
-      <w:headerReference w:type="default" r:id="rId8"/>
+      <w:headerReference w:type="default" r:id="rId10"/>
       <w:pgSz w:w="11906" w:h="16838"/>
       <w:pgMar w:top="1417" w:right="1701" w:bottom="1417" w:left="1701" w:header="708" w:footer="708" w:gutter="0"/>
       <w:cols w:space="708"/>
@@ -521,9 +723,6 @@
   <w:p>
     <w:pPr>
       <w:pStyle w:val="NormalWeb"/>
-      <w:pBdr>
-        <w:bottom w:val="single" w:sz="4" w:space="1" w:color="auto"/>
-      </w:pBdr>
       <w:spacing w:before="0" w:beforeAutospacing="0" w:after="0" w:afterAutospacing="0"/>
     </w:pPr>
     <w:r>
@@ -533,9 +732,8 @@
         <w:sz w:val="22"/>
         <w:szCs w:val="22"/>
       </w:rPr>
-      <w:t xml:space="preserve">Grupo 4: Alberto Saboya, Cristina </w:t>
+      <w:t>Grupo 4: Alberto Saboya, Cristina T</w:t>
     </w:r>
-    <w:proofErr w:type="spellStart"/>
     <w:r>
       <w:rPr>
         <w:rFonts w:ascii="Lobster" w:hAnsi="Lobster"/>
@@ -543,9 +741,8 @@
         <w:sz w:val="22"/>
         <w:szCs w:val="22"/>
       </w:rPr>
-      <w:t>Topotel</w:t>
+      <w:t>r</w:t>
     </w:r>
-    <w:proofErr w:type="spellEnd"/>
     <w:r>
       <w:rPr>
         <w:rFonts w:ascii="Lobster" w:hAnsi="Lobster"/>
@@ -553,7 +750,17 @@
         <w:sz w:val="22"/>
         <w:szCs w:val="22"/>
       </w:rPr>
-      <w:t>, David Rodríguez, Anabella Aceto</w:t>
+      <w:t>opotel, David Rodríguez, Anabella Aceto</w:t>
+    </w:r>
+  </w:p>
+  <w:p>
+    <w:pPr>
+      <w:pStyle w:val="Encabezado"/>
+    </w:pPr>
+    <w:r>
+      <w:pict w14:anchorId="00D3AE68">
+        <v:rect id="_x0000_i1025" style="width:0;height:1.5pt" o:hralign="center" o:hrstd="t" o:hr="t" fillcolor="#a0a0a0" stroked="f"/>
+      </w:pict>
     </w:r>
   </w:p>
 </w:hdr>
@@ -989,8 +1196,9 @@
     <w:name w:val="Normal (Web)"/>
     <w:basedOn w:val="Normal"/>
     <w:uiPriority w:val="99"/>
+    <w:semiHidden/>
     <w:unhideWhenUsed/>
-    <w:rsid w:val="00326E7E"/>
+    <w:rsid w:val="005B71C9"/>
     <w:pPr>
       <w:spacing w:before="100" w:beforeAutospacing="1" w:after="100" w:afterAutospacing="1" w:line="240" w:lineRule="auto"/>
     </w:pPr>
@@ -1007,7 +1215,7 @@
     <w:link w:val="EncabezadoCar"/>
     <w:uiPriority w:val="99"/>
     <w:unhideWhenUsed/>
-    <w:rsid w:val="00734B17"/>
+    <w:rsid w:val="00995555"/>
     <w:pPr>
       <w:tabs>
         <w:tab w:val="center" w:pos="4252"/>
@@ -1021,7 +1229,7 @@
     <w:basedOn w:val="Fuentedeprrafopredeter"/>
     <w:link w:val="Encabezado"/>
     <w:uiPriority w:val="99"/>
-    <w:rsid w:val="00734B17"/>
+    <w:rsid w:val="00995555"/>
   </w:style>
   <w:style w:type="paragraph" w:styleId="Piedepgina">
     <w:name w:val="footer"/>
@@ -1029,7 +1237,7 @@
     <w:link w:val="PiedepginaCar"/>
     <w:uiPriority w:val="99"/>
     <w:unhideWhenUsed/>
-    <w:rsid w:val="00734B17"/>
+    <w:rsid w:val="00995555"/>
     <w:pPr>
       <w:tabs>
         <w:tab w:val="center" w:pos="4252"/>
@@ -1043,7 +1251,7 @@
     <w:basedOn w:val="Fuentedeprrafopredeter"/>
     <w:link w:val="Piedepgina"/>
     <w:uiPriority w:val="99"/>
-    <w:rsid w:val="00734B17"/>
+    <w:rsid w:val="00995555"/>
   </w:style>
 </w:styles>
 </file>

</xml_diff>